<commit_message>
Added video links on the report
</commit_message>
<xml_diff>
--- a/infomcv_assignment_1_report.docx
+++ b/infomcv_assignment_1_report.docx
@@ -77,7 +77,23 @@
           <w:sz w:val="28"/>
           <w:lang w:val="en-US"/>
         </w:rPr>
-        <w:t>, Christos Papageorgiou (XXXXXXX) (Group 74)</w:t>
+        <w:t>, Christos Papageorgiou (</w:t>
+      </w:r>
+      <w:r>
+        <w:rPr>
+          <w:b/>
+          <w:sz w:val="28"/>
+          <w:lang w:val="en-US"/>
+        </w:rPr>
+        <w:t>9114343</w:t>
+      </w:r>
+      <w:r>
+        <w:rPr>
+          <w:b/>
+          <w:sz w:val="28"/>
+          <w:lang w:val="en-US"/>
+        </w:rPr>
+        <w:t>) (Group 74)</w:t>
       </w:r>
     </w:p>
     <w:p>
@@ -404,21 +420,12 @@
               </w:rPr>
               <w:t xml:space="preserve"> </w:t>
             </w:r>
-            <w:proofErr w:type="spellStart"/>
-            <w:r>
-              <w:rPr>
-                <w:szCs w:val="20"/>
-                <w:lang w:val="en-US"/>
-              </w:rPr>
-              <w:t>px</w:t>
-            </w:r>
-            <w:proofErr w:type="spellEnd"/>
-            <w:r>
-              <w:rPr>
-                <w:szCs w:val="20"/>
-                <w:lang w:val="en-US"/>
-              </w:rPr>
-              <w:t>.</w:t>
+            <w:r>
+              <w:rPr>
+                <w:szCs w:val="20"/>
+                <w:lang w:val="en-US"/>
+              </w:rPr>
+              <w:t>px.</w:t>
             </w:r>
           </w:p>
           <w:p>
@@ -468,21 +475,12 @@
               </w:rPr>
               <w:t xml:space="preserve"> </w:t>
             </w:r>
-            <w:proofErr w:type="spellStart"/>
-            <w:r>
-              <w:rPr>
-                <w:szCs w:val="20"/>
-                <w:lang w:val="en-US"/>
-              </w:rPr>
-              <w:t>px</w:t>
-            </w:r>
-            <w:proofErr w:type="spellEnd"/>
-            <w:r>
-              <w:rPr>
-                <w:szCs w:val="20"/>
-                <w:lang w:val="en-US"/>
-              </w:rPr>
-              <w:t>.</w:t>
+            <w:r>
+              <w:rPr>
+                <w:szCs w:val="20"/>
+                <w:lang w:val="en-US"/>
+              </w:rPr>
+              <w:t>px.</w:t>
             </w:r>
           </w:p>
         </w:tc>
@@ -932,21 +930,12 @@
               </w:rPr>
               <w:t xml:space="preserve"> </w:t>
             </w:r>
-            <w:proofErr w:type="spellStart"/>
-            <w:r>
-              <w:rPr>
-                <w:szCs w:val="20"/>
-                <w:lang w:val="en-US"/>
-              </w:rPr>
-              <w:t>px</w:t>
-            </w:r>
-            <w:proofErr w:type="spellEnd"/>
-            <w:r>
-              <w:rPr>
-                <w:szCs w:val="20"/>
-                <w:lang w:val="en-US"/>
-              </w:rPr>
-              <w:t>.</w:t>
+            <w:r>
+              <w:rPr>
+                <w:szCs w:val="20"/>
+                <w:lang w:val="en-US"/>
+              </w:rPr>
+              <w:t>px.</w:t>
             </w:r>
           </w:p>
           <w:p>
@@ -997,21 +986,12 @@
               </w:rPr>
               <w:t xml:space="preserve"> </w:t>
             </w:r>
-            <w:proofErr w:type="spellStart"/>
-            <w:r>
-              <w:rPr>
-                <w:szCs w:val="20"/>
-                <w:lang w:val="en-US"/>
-              </w:rPr>
-              <w:t>px</w:t>
-            </w:r>
-            <w:proofErr w:type="spellEnd"/>
-            <w:r>
-              <w:rPr>
-                <w:szCs w:val="20"/>
-                <w:lang w:val="en-US"/>
-              </w:rPr>
-              <w:t>.</w:t>
+            <w:r>
+              <w:rPr>
+                <w:szCs w:val="20"/>
+                <w:lang w:val="en-US"/>
+              </w:rPr>
+              <w:t>px.</w:t>
             </w:r>
           </w:p>
         </w:tc>
@@ -1460,21 +1440,12 @@
               </w:rPr>
               <w:t xml:space="preserve"> </w:t>
             </w:r>
-            <w:proofErr w:type="spellStart"/>
-            <w:r>
-              <w:rPr>
-                <w:szCs w:val="20"/>
-                <w:lang w:val="en-US"/>
-              </w:rPr>
-              <w:t>px</w:t>
-            </w:r>
-            <w:proofErr w:type="spellEnd"/>
-            <w:r>
-              <w:rPr>
-                <w:szCs w:val="20"/>
-                <w:lang w:val="en-US"/>
-              </w:rPr>
-              <w:t>.</w:t>
+            <w:r>
+              <w:rPr>
+                <w:szCs w:val="20"/>
+                <w:lang w:val="en-US"/>
+              </w:rPr>
+              <w:t>px.</w:t>
             </w:r>
           </w:p>
           <w:p>
@@ -1525,21 +1496,12 @@
               </w:rPr>
               <w:t xml:space="preserve"> </w:t>
             </w:r>
-            <w:proofErr w:type="spellStart"/>
-            <w:r>
-              <w:rPr>
-                <w:szCs w:val="20"/>
-                <w:lang w:val="en-US"/>
-              </w:rPr>
-              <w:t>px</w:t>
-            </w:r>
-            <w:proofErr w:type="spellEnd"/>
-            <w:r>
-              <w:rPr>
-                <w:szCs w:val="20"/>
-                <w:lang w:val="en-US"/>
-              </w:rPr>
-              <w:t>.</w:t>
+            <w:r>
+              <w:rPr>
+                <w:szCs w:val="20"/>
+                <w:lang w:val="en-US"/>
+              </w:rPr>
+              <w:t>px.</w:t>
             </w:r>
           </w:p>
         </w:tc>
@@ -1725,21 +1687,7 @@
         <w:rPr>
           <w:lang w:val="en-US"/>
         </w:rPr>
-        <w:t xml:space="preserve"> The intrinsic matrix indicates moderate focal lengths (606.81 and 609.80 for x and y axes, respectively) and a </w:t>
-      </w:r>
-      <w:proofErr w:type="gramStart"/>
-      <w:r>
-        <w:rPr>
-          <w:lang w:val="en-US"/>
-        </w:rPr>
-        <w:t>fairly centered</w:t>
-      </w:r>
-      <w:proofErr w:type="gramEnd"/>
-      <w:r>
-        <w:rPr>
-          <w:lang w:val="en-US"/>
-        </w:rPr>
-        <w:t xml:space="preserve"> optical center (302.45, 416.63). This matrix likely provides a balanced representation of the camera's characteristics due to a larger dataset, which generally helps in averaging out the noise and inconsistencies present in individual images</w:t>
+        <w:t xml:space="preserve"> The intrinsic matrix indicates moderate focal lengths (606.81 and 609.80 for x and y axes, respectively) and a fairly centered optical center (302.45, 416.63). This matrix likely provides a balanced representation of the camera's characteristics due to a larger dataset, which generally helps in averaging out the noise and inconsistencies present in individual images</w:t>
       </w:r>
       <w:r>
         <w:rPr>
@@ -1751,25 +1699,67 @@
         <w:rPr>
           <w:lang w:val="en-US"/>
         </w:rPr>
-        <w:t>The limitation in this run’s calibration are the images where the corners had been manually selected, as the images themselves in the first place were difficult to process with precision.</w:t>
-      </w:r>
-      <w:r>
-        <w:rPr>
-          <w:lang w:val="en-US"/>
-        </w:rPr>
-        <w:t xml:space="preserve"> This can be seen in the chart that shows the per view error for every image</w:t>
-      </w:r>
-      <w:r>
-        <w:rPr>
-          <w:lang w:val="en-US"/>
-        </w:rPr>
-        <w:t xml:space="preserve"> below</w:t>
-      </w:r>
-      <w:r>
-        <w:rPr>
-          <w:lang w:val="en-US"/>
-        </w:rPr>
-        <w:t xml:space="preserve">, where the 5 images with manual </w:t>
+        <w:t xml:space="preserve">The limitation in this run’s calibration </w:t>
+      </w:r>
+      <w:r>
+        <w:rPr>
+          <w:lang w:val="en-US"/>
+        </w:rPr>
+        <w:t>is</w:t>
+      </w:r>
+      <w:r>
+        <w:rPr>
+          <w:lang w:val="en-US"/>
+        </w:rPr>
+        <w:t xml:space="preserve"> the images where the corners had been manually selected, as the images themselves were difficult to process with precision</w:t>
+      </w:r>
+      <w:r>
+        <w:rPr>
+          <w:lang w:val="en-US"/>
+        </w:rPr>
+        <w:t xml:space="preserve"> </w:t>
+      </w:r>
+      <w:r>
+        <w:rPr>
+          <w:lang w:val="en-US"/>
+        </w:rPr>
+        <w:t>in the first place</w:t>
+      </w:r>
+      <w:r>
+        <w:rPr>
+          <w:lang w:val="en-US"/>
+        </w:rPr>
+        <w:t>.</w:t>
+      </w:r>
+      <w:r>
+        <w:rPr>
+          <w:lang w:val="en-US"/>
+        </w:rPr>
+        <w:t xml:space="preserve"> This can be seen in the chart</w:t>
+      </w:r>
+      <w:r>
+        <w:rPr>
+          <w:lang w:val="en-US"/>
+        </w:rPr>
+        <w:t xml:space="preserve"> (</w:t>
+      </w:r>
+      <w:r>
+        <w:rPr>
+          <w:lang w:val="en-US"/>
+        </w:rPr>
+        <w:t>below</w:t>
+      </w:r>
+      <w:r>
+        <w:rPr>
+          <w:lang w:val="en-US"/>
+        </w:rPr>
+        <w:t>)</w:t>
+      </w:r>
+      <w:r>
+        <w:rPr>
+          <w:lang w:val="en-US"/>
+        </w:rPr>
+        <w:t xml:space="preserve"> that shows the per view error for every image, where the 5 images with manual </w:t>
       </w:r>
       <w:r>
         <w:rPr>
@@ -1867,7 +1857,36 @@
         <w:rPr>
           <w:lang w:val="en-US"/>
         </w:rPr>
-        <w:t xml:space="preserve"> Tested with the image shown before we can see that this run has the best results overall, with the most aligned drawn cube on the titled image with the checkerboard near the edge and corner of the image. Tested with a video (choice option</w:t>
+        <w:t xml:space="preserve"> Tested with the image shown before we can see that this run has the best results overall, with the most aligned drawn cube on the titled image with the checkerboard near the edge and corner of the image. Tested with a </w:t>
+      </w:r>
+      <w:hyperlink r:id="rId11" w:history="1">
+        <w:r>
+          <w:rPr>
+            <w:rStyle w:val="Hyperlink"/>
+            <w:lang w:val="en-US"/>
+          </w:rPr>
+          <w:t>vid</w:t>
+        </w:r>
+        <w:r>
+          <w:rPr>
+            <w:rStyle w:val="Hyperlink"/>
+            <w:lang w:val="en-US"/>
+          </w:rPr>
+          <w:t>e</w:t>
+        </w:r>
+        <w:r>
+          <w:rPr>
+            <w:rStyle w:val="Hyperlink"/>
+            <w:lang w:val="en-US"/>
+          </w:rPr>
+          <w:t>o</w:t>
+        </w:r>
+      </w:hyperlink>
+      <w:r>
+        <w:rPr>
+          <w:lang w:val="en-US"/>
+        </w:rPr>
+        <w:t xml:space="preserve"> (choice option</w:t>
       </w:r>
       <w:r>
         <w:rPr>
@@ -1879,21 +1898,7 @@
         <w:rPr>
           <w:lang w:val="en-US"/>
         </w:rPr>
-        <w:t xml:space="preserve">), this </w:t>
-      </w:r>
-      <w:proofErr w:type="gramStart"/>
-      <w:r>
-        <w:rPr>
-          <w:lang w:val="en-US"/>
-        </w:rPr>
-        <w:t>run</w:t>
-      </w:r>
-      <w:proofErr w:type="gramEnd"/>
-      <w:r>
-        <w:rPr>
-          <w:lang w:val="en-US"/>
-        </w:rPr>
-        <w:t xml:space="preserve"> continued to have the best overall results with the least flickering at various hard angles.</w:t>
+        <w:t>), this run continued to have the best overall results with the least flickering at various hard angles.</w:t>
       </w:r>
     </w:p>
     <w:p>
@@ -2055,7 +2060,24 @@
           <w:rFonts w:eastAsiaTheme="minorEastAsia"/>
           <w:lang w:val="en-US"/>
         </w:rPr>
-        <w:t>, the cube is slightly more misaligned on the test image, which applied to the test video as well.</w:t>
+        <w:t xml:space="preserve">, the cube is slightly more misaligned on the test image, which applied to the test </w:t>
+      </w:r>
+      <w:hyperlink r:id="rId12" w:history="1">
+        <w:r>
+          <w:rPr>
+            <w:rStyle w:val="Hyperlink"/>
+            <w:rFonts w:eastAsiaTheme="minorEastAsia"/>
+            <w:lang w:val="en-US"/>
+          </w:rPr>
+          <w:t>video</w:t>
+        </w:r>
+      </w:hyperlink>
+      <w:r>
+        <w:rPr>
+          <w:rFonts w:eastAsiaTheme="minorEastAsia"/>
+          <w:lang w:val="en-US"/>
+        </w:rPr>
+        <w:t xml:space="preserve"> as well.</w:t>
       </w:r>
     </w:p>
     <w:p>
@@ -2212,7 +2234,24 @@
           <w:rFonts w:eastAsiaTheme="minorEastAsia"/>
           <w:lang w:val="en-US"/>
         </w:rPr>
-        <w:t>which also applied to the video.</w:t>
+        <w:t xml:space="preserve">which also applied to the </w:t>
+      </w:r>
+      <w:hyperlink r:id="rId13" w:history="1">
+        <w:r>
+          <w:rPr>
+            <w:rStyle w:val="Hyperlink"/>
+            <w:rFonts w:eastAsiaTheme="minorEastAsia"/>
+            <w:lang w:val="en-US"/>
+          </w:rPr>
+          <w:t>video</w:t>
+        </w:r>
+      </w:hyperlink>
+      <w:r>
+        <w:rPr>
+          <w:rFonts w:eastAsiaTheme="minorEastAsia"/>
+          <w:lang w:val="en-US"/>
+        </w:rPr>
+        <w:t>.</w:t>
       </w:r>
     </w:p>
     <w:p>
@@ -2251,7 +2290,7 @@
                     <pic:cNvPicPr/>
                   </pic:nvPicPr>
                   <pic:blipFill>
-                    <a:blip r:embed="rId11" cstate="print">
+                    <a:blip r:embed="rId14" cstate="print">
                       <a:extLst>
                         <a:ext uri="{28A0092B-C50C-407E-A947-70E740481C1C}">
                           <a14:useLocalDpi xmlns:a14="http://schemas.microsoft.com/office/drawing/2010/main" val="0"/>
@@ -2304,7 +2343,7 @@
                     <pic:cNvPicPr/>
                   </pic:nvPicPr>
                   <pic:blipFill>
-                    <a:blip r:embed="rId12"/>
+                    <a:blip r:embed="rId15"/>
                     <a:stretch>
                       <a:fillRect/>
                     </a:stretch>
@@ -2462,25 +2501,7 @@
           <w:bCs/>
           <w:lang w:val="en-US"/>
         </w:rPr>
-        <w:t xml:space="preserve">detection and rejection of </w:t>
-      </w:r>
-      <w:proofErr w:type="gramStart"/>
-      <w:r>
-        <w:rPr>
-          <w:b/>
-          <w:bCs/>
-          <w:lang w:val="en-US"/>
-        </w:rPr>
-        <w:t>low quality</w:t>
-      </w:r>
-      <w:proofErr w:type="gramEnd"/>
-      <w:r>
-        <w:rPr>
-          <w:b/>
-          <w:bCs/>
-          <w:lang w:val="en-US"/>
-        </w:rPr>
-        <w:t xml:space="preserve"> input images in offline phase</w:t>
+        <w:t>detection and rejection of low quality input images in offline phase</w:t>
       </w:r>
       <w:r>
         <w:rPr>
@@ -2624,8 +2645,17 @@
         <w:rPr>
           <w:lang w:val="en-US"/>
         </w:rPr>
-        <w:t>and video</w:t>
-      </w:r>
+        <w:t xml:space="preserve">and </w:t>
+      </w:r>
+      <w:hyperlink r:id="rId16" w:history="1">
+        <w:r>
+          <w:rPr>
+            <w:rStyle w:val="Hyperlink"/>
+            <w:lang w:val="en-US"/>
+          </w:rPr>
+          <w:t>video</w:t>
+        </w:r>
+      </w:hyperlink>
       <w:r>
         <w:rPr>
           <w:lang w:val="en-US"/>
@@ -3612,6 +3642,41 @@
       <w:szCs w:val="24"/>
     </w:rPr>
   </w:style>
+  <w:style w:type="character" w:styleId="Hyperlink">
+    <w:name w:val="Hyperlink"/>
+    <w:basedOn w:val="DefaultParagraphFont"/>
+    <w:uiPriority w:val="99"/>
+    <w:unhideWhenUsed/>
+    <w:rsid w:val="00703977"/>
+    <w:rPr>
+      <w:color w:val="0563C1" w:themeColor="hyperlink"/>
+      <w:u w:val="single"/>
+    </w:rPr>
+  </w:style>
+  <w:style w:type="character" w:styleId="UnresolvedMention">
+    <w:name w:val="Unresolved Mention"/>
+    <w:basedOn w:val="DefaultParagraphFont"/>
+    <w:uiPriority w:val="99"/>
+    <w:semiHidden/>
+    <w:unhideWhenUsed/>
+    <w:rsid w:val="00703977"/>
+    <w:rPr>
+      <w:color w:val="605E5C"/>
+      <w:shd w:val="clear" w:color="auto" w:fill="E1DFDD"/>
+    </w:rPr>
+  </w:style>
+  <w:style w:type="character" w:styleId="FollowedHyperlink">
+    <w:name w:val="FollowedHyperlink"/>
+    <w:basedOn w:val="DefaultParagraphFont"/>
+    <w:uiPriority w:val="99"/>
+    <w:semiHidden/>
+    <w:unhideWhenUsed/>
+    <w:rsid w:val="00703977"/>
+    <w:rPr>
+      <w:color w:val="954F72" w:themeColor="followedHyperlink"/>
+      <w:u w:val="single"/>
+    </w:rPr>
+  </w:style>
 </w:styles>
 </file>
 

</xml_diff>

<commit_message>
Update report, add some messages in online phase
</commit_message>
<xml_diff>
--- a/infomcv_assignment_1_report.docx
+++ b/infomcv_assignment_1_report.docx
@@ -525,7 +525,7 @@
                           <pic:cNvPicPr/>
                         </pic:nvPicPr>
                         <pic:blipFill>
-                          <a:blip r:embed="rId5" cstate="print">
+                          <a:blip r:embed="rId7" cstate="print">
                             <a:extLst>
                               <a:ext uri="{28A0092B-C50C-407E-A947-70E740481C1C}">
                                 <a14:useLocalDpi xmlns:a14="http://schemas.microsoft.com/office/drawing/2010/main" val="0"/>
@@ -580,7 +580,7 @@
                           </pic:cNvPicPr>
                         </pic:nvPicPr>
                         <pic:blipFill>
-                          <a:blip r:embed="rId6" cstate="print">
+                          <a:blip r:embed="rId8" cstate="print">
                             <a:extLst>
                               <a:ext uri="{28A0092B-C50C-407E-A947-70E740481C1C}">
                                 <a14:useLocalDpi xmlns:a14="http://schemas.microsoft.com/office/drawing/2010/main" val="0"/>
@@ -1036,7 +1036,7 @@
                           <pic:cNvPicPr/>
                         </pic:nvPicPr>
                         <pic:blipFill>
-                          <a:blip r:embed="rId7" cstate="print">
+                          <a:blip r:embed="rId9" cstate="print">
                             <a:extLst>
                               <a:ext uri="{28A0092B-C50C-407E-A947-70E740481C1C}">
                                 <a14:useLocalDpi xmlns:a14="http://schemas.microsoft.com/office/drawing/2010/main" val="0"/>
@@ -1091,7 +1091,7 @@
                           </pic:cNvPicPr>
                         </pic:nvPicPr>
                         <pic:blipFill>
-                          <a:blip r:embed="rId8" cstate="print">
+                          <a:blip r:embed="rId10" cstate="print">
                             <a:extLst>
                               <a:ext uri="{28A0092B-C50C-407E-A947-70E740481C1C}">
                                 <a14:useLocalDpi xmlns:a14="http://schemas.microsoft.com/office/drawing/2010/main" val="0"/>
@@ -1546,7 +1546,7 @@
                           <pic:cNvPicPr/>
                         </pic:nvPicPr>
                         <pic:blipFill>
-                          <a:blip r:embed="rId9" cstate="print">
+                          <a:blip r:embed="rId11" cstate="print">
                             <a:extLst>
                               <a:ext uri="{28A0092B-C50C-407E-A947-70E740481C1C}">
                                 <a14:useLocalDpi xmlns:a14="http://schemas.microsoft.com/office/drawing/2010/main" val="0"/>
@@ -1601,7 +1601,7 @@
                           </pic:cNvPicPr>
                         </pic:nvPicPr>
                         <pic:blipFill>
-                          <a:blip r:embed="rId10" cstate="print">
+                          <a:blip r:embed="rId12" cstate="print">
                             <a:extLst>
                               <a:ext uri="{28A0092B-C50C-407E-A947-70E740481C1C}">
                                 <a14:useLocalDpi xmlns:a14="http://schemas.microsoft.com/office/drawing/2010/main" val="0"/>
@@ -1687,7 +1687,21 @@
         <w:rPr>
           <w:lang w:val="en-US"/>
         </w:rPr>
-        <w:t xml:space="preserve"> The intrinsic matrix indicates moderate focal lengths (606.81 and 609.80 for x and y axes, respectively) and a fairly centered optical center (302.45, 416.63). This matrix likely provides a balanced representation of the camera's characteristics due to a larger dataset, which generally helps in averaging out the noise and inconsistencies present in individual images</w:t>
+        <w:t xml:space="preserve"> The intrinsic matrix indicates moderate focal lengths (606.81 and 609.80 for x and y axes, respectively) and a </w:t>
+      </w:r>
+      <w:proofErr w:type="gramStart"/>
+      <w:r>
+        <w:rPr>
+          <w:lang w:val="en-US"/>
+        </w:rPr>
+        <w:t>fairly centered</w:t>
+      </w:r>
+      <w:proofErr w:type="gramEnd"/>
+      <w:r>
+        <w:rPr>
+          <w:lang w:val="en-US"/>
+        </w:rPr>
+        <w:t xml:space="preserve"> optical center (302.45, 416.63). This matrix likely provides a balanced representation of the camera's characteristics due to a larger dataset, which generally helps in averaging out the noise and inconsistencies present in individual images</w:t>
       </w:r>
       <w:r>
         <w:rPr>
@@ -1741,19 +1755,7 @@
         <w:rPr>
           <w:lang w:val="en-US"/>
         </w:rPr>
-        <w:t xml:space="preserve"> (</w:t>
-      </w:r>
-      <w:r>
-        <w:rPr>
-          <w:lang w:val="en-US"/>
-        </w:rPr>
-        <w:t>below</w:t>
-      </w:r>
-      <w:r>
-        <w:rPr>
-          <w:lang w:val="en-US"/>
-        </w:rPr>
-        <w:t>)</w:t>
+        <w:t xml:space="preserve"> (below)</w:t>
       </w:r>
       <w:r>
         <w:rPr>
@@ -1859,27 +1861,13 @@
         </w:rPr>
         <w:t xml:space="preserve"> Tested with the image shown before we can see that this run has the best results overall, with the most aligned drawn cube on the titled image with the checkerboard near the edge and corner of the image. Tested with a </w:t>
       </w:r>
-      <w:hyperlink r:id="rId11" w:history="1">
+      <w:hyperlink r:id="rId13" w:history="1">
         <w:r>
           <w:rPr>
             <w:rStyle w:val="Hyperlink"/>
             <w:lang w:val="en-US"/>
           </w:rPr>
-          <w:t>vid</w:t>
-        </w:r>
-        <w:r>
-          <w:rPr>
-            <w:rStyle w:val="Hyperlink"/>
-            <w:lang w:val="en-US"/>
-          </w:rPr>
-          <w:t>e</w:t>
-        </w:r>
-        <w:r>
-          <w:rPr>
-            <w:rStyle w:val="Hyperlink"/>
-            <w:lang w:val="en-US"/>
-          </w:rPr>
-          <w:t>o</w:t>
+          <w:t>video</w:t>
         </w:r>
       </w:hyperlink>
       <w:r>
@@ -2062,7 +2050,7 @@
         </w:rPr>
         <w:t xml:space="preserve">, the cube is slightly more misaligned on the test image, which applied to the test </w:t>
       </w:r>
-      <w:hyperlink r:id="rId12" w:history="1">
+      <w:hyperlink r:id="rId14" w:history="1">
         <w:r>
           <w:rPr>
             <w:rStyle w:val="Hyperlink"/>
@@ -2236,7 +2224,7 @@
         </w:rPr>
         <w:t xml:space="preserve">which also applied to the </w:t>
       </w:r>
-      <w:hyperlink r:id="rId13" w:history="1">
+      <w:hyperlink r:id="rId15" w:history="1">
         <w:r>
           <w:rPr>
             <w:rStyle w:val="Hyperlink"/>
@@ -2290,7 +2278,7 @@
                     <pic:cNvPicPr/>
                   </pic:nvPicPr>
                   <pic:blipFill>
-                    <a:blip r:embed="rId14" cstate="print">
+                    <a:blip r:embed="rId16" cstate="print">
                       <a:extLst>
                         <a:ext uri="{28A0092B-C50C-407E-A947-70E740481C1C}">
                           <a14:useLocalDpi xmlns:a14="http://schemas.microsoft.com/office/drawing/2010/main" val="0"/>
@@ -2343,7 +2331,7 @@
                     <pic:cNvPicPr/>
                   </pic:nvPicPr>
                   <pic:blipFill>
-                    <a:blip r:embed="rId15"/>
+                    <a:blip r:embed="rId17"/>
                     <a:stretch>
                       <a:fillRect/>
                     </a:stretch>
@@ -2501,7 +2489,25 @@
           <w:bCs/>
           <w:lang w:val="en-US"/>
         </w:rPr>
-        <w:t>detection and rejection of low quality input images in offline phase</w:t>
+        <w:t xml:space="preserve">detection and rejection of </w:t>
+      </w:r>
+      <w:proofErr w:type="gramStart"/>
+      <w:r>
+        <w:rPr>
+          <w:b/>
+          <w:bCs/>
+          <w:lang w:val="en-US"/>
+        </w:rPr>
+        <w:t>low quality</w:t>
+      </w:r>
+      <w:proofErr w:type="gramEnd"/>
+      <w:r>
+        <w:rPr>
+          <w:b/>
+          <w:bCs/>
+          <w:lang w:val="en-US"/>
+        </w:rPr>
+        <w:t xml:space="preserve"> input images in offline phase</w:t>
       </w:r>
       <w:r>
         <w:rPr>
@@ -2647,7 +2653,7 @@
         </w:rPr>
         <w:t xml:space="preserve">and </w:t>
       </w:r>
-      <w:hyperlink r:id="rId16" w:history="1">
+      <w:hyperlink r:id="rId18" w:history="1">
         <w:r>
           <w:rPr>
             <w:rStyle w:val="Hyperlink"/>
@@ -2834,13 +2840,31 @@
         <w:rPr>
           <w:lang w:val="en-US"/>
         </w:rPr>
-        <w:t xml:space="preserve">The results can be generated by running online.py to generate the videos in the evaluation results folder. Run 1’s video can be seen </w:t>
-      </w:r>
-      <w:r>
-        <w:rPr>
-          <w:lang w:val="en-US"/>
-        </w:rPr>
-        <w:t>following this link</w:t>
+        <w:t xml:space="preserve">The results can be generated </w:t>
+      </w:r>
+      <w:r>
+        <w:rPr>
+          <w:lang w:val="en-US"/>
+        </w:rPr>
+        <w:t>in the evaluation results folder</w:t>
+      </w:r>
+      <w:r>
+        <w:rPr>
+          <w:lang w:val="en-US"/>
+        </w:rPr>
+        <w:t xml:space="preserve"> </w:t>
+      </w:r>
+      <w:r>
+        <w:rPr>
+          <w:lang w:val="en-US"/>
+        </w:rPr>
+        <w:t xml:space="preserve">by running online.py. </w:t>
+      </w:r>
+      <w:r>
+        <w:rPr>
+          <w:lang w:val="en-US"/>
+        </w:rPr>
+        <w:t>Videos of the 4 runs were linked throughout this report</w:t>
       </w:r>
       <w:r>
         <w:rPr>
@@ -2857,6 +2881,56 @@
     </w:sectPr>
   </w:body>
 </w:document>
+</file>
+
+<file path=word/endnotes.xml><?xml version="1.0" encoding="utf-8"?>
+<w:endnotes xmlns:wpc="http://schemas.microsoft.com/office/word/2010/wordprocessingCanvas" xmlns:cx="http://schemas.microsoft.com/office/drawing/2014/chartex" xmlns:cx1="http://schemas.microsoft.com/office/drawing/2015/9/8/chartex" xmlns:cx2="http://schemas.microsoft.com/office/drawing/2015/10/21/chartex" xmlns:cx3="http://schemas.microsoft.com/office/drawing/2016/5/9/chartex" xmlns:cx4="http://schemas.microsoft.com/office/drawing/2016/5/10/chartex" xmlns:cx5="http://schemas.microsoft.com/office/drawing/2016/5/11/chartex" xmlns:cx6="http://schemas.microsoft.com/office/drawing/2016/5/12/chartex" xmlns:cx7="http://schemas.microsoft.com/office/drawing/2016/5/13/chartex" xmlns:cx8="http://schemas.microsoft.com/office/drawing/2016/5/14/chartex" xmlns:mc="http://schemas.openxmlformats.org/markup-compatibility/2006" xmlns:aink="http://schemas.microsoft.com/office/drawing/2016/ink" xmlns:am3d="http://schemas.microsoft.com/office/drawing/2017/model3d" xmlns:o="urn:schemas-microsoft-com:office:office" xmlns:oel="http://schemas.microsoft.com/office/2019/extlst" xmlns:r="http://schemas.openxmlformats.org/officeDocument/2006/relationships" xmlns:m="http://schemas.openxmlformats.org/officeDocument/2006/math" xmlns:v="urn:schemas-microsoft-com:vml" xmlns:wp14="http://schemas.microsoft.com/office/word/2010/wordprocessingDrawing" xmlns:wp="http://schemas.openxmlformats.org/drawingml/2006/wordprocessingDrawing" xmlns:w10="urn:schemas-microsoft-com:office:word" xmlns:w="http://schemas.openxmlformats.org/wordprocessingml/2006/main" xmlns:w14="http://schemas.microsoft.com/office/word/2010/wordml" xmlns:w15="http://schemas.microsoft.com/office/word/2012/wordml" xmlns:w16cex="http://schemas.microsoft.com/office/word/2018/wordml/cex" xmlns:w16cid="http://schemas.microsoft.com/office/word/2016/wordml/cid" xmlns:w16="http://schemas.microsoft.com/office/word/2018/wordml" xmlns:w16sdtdh="http://schemas.microsoft.com/office/word/2020/wordml/sdtdatahash" xmlns:w16se="http://schemas.microsoft.com/office/word/2015/wordml/symex" xmlns:wpg="http://schemas.microsoft.com/office/word/2010/wordprocessingGroup" xmlns:wpi="http://schemas.microsoft.com/office/word/2010/wordprocessingInk" xmlns:wne="http://schemas.microsoft.com/office/word/2006/wordml" xmlns:wps="http://schemas.microsoft.com/office/word/2010/wordprocessingShape" mc:Ignorable="w14 w15 w16se w16cid w16 w16cex w16sdtdh wp14">
+  <w:endnote w:type="separator" w:id="-1">
+    <w:p>
+      <w:pPr>
+        <w:spacing w:after="0" w:line="240" w:lineRule="auto"/>
+      </w:pPr>
+      <w:r>
+        <w:separator/>
+      </w:r>
+    </w:p>
+  </w:endnote>
+  <w:endnote w:type="continuationSeparator" w:id="0">
+    <w:p>
+      <w:pPr>
+        <w:spacing w:after="0" w:line="240" w:lineRule="auto"/>
+      </w:pPr>
+      <w:r>
+        <w:continuationSeparator/>
+      </w:r>
+    </w:p>
+  </w:endnote>
+</w:endnotes>
+</file>
+
+<file path=word/footnotes.xml><?xml version="1.0" encoding="utf-8"?>
+<w:footnotes xmlns:wpc="http://schemas.microsoft.com/office/word/2010/wordprocessingCanvas" xmlns:cx="http://schemas.microsoft.com/office/drawing/2014/chartex" xmlns:cx1="http://schemas.microsoft.com/office/drawing/2015/9/8/chartex" xmlns:cx2="http://schemas.microsoft.com/office/drawing/2015/10/21/chartex" xmlns:cx3="http://schemas.microsoft.com/office/drawing/2016/5/9/chartex" xmlns:cx4="http://schemas.microsoft.com/office/drawing/2016/5/10/chartex" xmlns:cx5="http://schemas.microsoft.com/office/drawing/2016/5/11/chartex" xmlns:cx6="http://schemas.microsoft.com/office/drawing/2016/5/12/chartex" xmlns:cx7="http://schemas.microsoft.com/office/drawing/2016/5/13/chartex" xmlns:cx8="http://schemas.microsoft.com/office/drawing/2016/5/14/chartex" xmlns:mc="http://schemas.openxmlformats.org/markup-compatibility/2006" xmlns:aink="http://schemas.microsoft.com/office/drawing/2016/ink" xmlns:am3d="http://schemas.microsoft.com/office/drawing/2017/model3d" xmlns:o="urn:schemas-microsoft-com:office:office" xmlns:oel="http://schemas.microsoft.com/office/2019/extlst" xmlns:r="http://schemas.openxmlformats.org/officeDocument/2006/relationships" xmlns:m="http://schemas.openxmlformats.org/officeDocument/2006/math" xmlns:v="urn:schemas-microsoft-com:vml" xmlns:wp14="http://schemas.microsoft.com/office/word/2010/wordprocessingDrawing" xmlns:wp="http://schemas.openxmlformats.org/drawingml/2006/wordprocessingDrawing" xmlns:w10="urn:schemas-microsoft-com:office:word" xmlns:w="http://schemas.openxmlformats.org/wordprocessingml/2006/main" xmlns:w14="http://schemas.microsoft.com/office/word/2010/wordml" xmlns:w15="http://schemas.microsoft.com/office/word/2012/wordml" xmlns:w16cex="http://schemas.microsoft.com/office/word/2018/wordml/cex" xmlns:w16cid="http://schemas.microsoft.com/office/word/2016/wordml/cid" xmlns:w16="http://schemas.microsoft.com/office/word/2018/wordml" xmlns:w16sdtdh="http://schemas.microsoft.com/office/word/2020/wordml/sdtdatahash" xmlns:w16se="http://schemas.microsoft.com/office/word/2015/wordml/symex" xmlns:wpg="http://schemas.microsoft.com/office/word/2010/wordprocessingGroup" xmlns:wpi="http://schemas.microsoft.com/office/word/2010/wordprocessingInk" xmlns:wne="http://schemas.microsoft.com/office/word/2006/wordml" xmlns:wps="http://schemas.microsoft.com/office/word/2010/wordprocessingShape" mc:Ignorable="w14 w15 w16se w16cid w16 w16cex w16sdtdh wp14">
+  <w:footnote w:type="separator" w:id="-1">
+    <w:p>
+      <w:pPr>
+        <w:spacing w:after="0" w:line="240" w:lineRule="auto"/>
+      </w:pPr>
+      <w:r>
+        <w:separator/>
+      </w:r>
+    </w:p>
+  </w:footnote>
+  <w:footnote w:type="continuationSeparator" w:id="0">
+    <w:p>
+      <w:pPr>
+        <w:spacing w:after="0" w:line="240" w:lineRule="auto"/>
+      </w:pPr>
+      <w:r>
+        <w:continuationSeparator/>
+      </w:r>
+    </w:p>
+  </w:footnote>
+</w:footnotes>
 </file>
 
 <file path=word/numbering.xml><?xml version="1.0" encoding="utf-8"?>
@@ -3677,6 +3751,50 @@
       <w:u w:val="single"/>
     </w:rPr>
   </w:style>
+  <w:style w:type="paragraph" w:styleId="Header">
+    <w:name w:val="header"/>
+    <w:basedOn w:val="Normal"/>
+    <w:link w:val="HeaderChar"/>
+    <w:uiPriority w:val="99"/>
+    <w:unhideWhenUsed/>
+    <w:rsid w:val="00DF01DB"/>
+    <w:pPr>
+      <w:tabs>
+        <w:tab w:val="center" w:pos="4513"/>
+        <w:tab w:val="right" w:pos="9026"/>
+      </w:tabs>
+      <w:spacing w:after="0" w:line="240" w:lineRule="auto"/>
+    </w:pPr>
+  </w:style>
+  <w:style w:type="character" w:customStyle="1" w:styleId="HeaderChar">
+    <w:name w:val="Header Char"/>
+    <w:basedOn w:val="DefaultParagraphFont"/>
+    <w:link w:val="Header"/>
+    <w:uiPriority w:val="99"/>
+    <w:rsid w:val="00DF01DB"/>
+  </w:style>
+  <w:style w:type="paragraph" w:styleId="Footer">
+    <w:name w:val="footer"/>
+    <w:basedOn w:val="Normal"/>
+    <w:link w:val="FooterChar"/>
+    <w:uiPriority w:val="99"/>
+    <w:unhideWhenUsed/>
+    <w:rsid w:val="00DF01DB"/>
+    <w:pPr>
+      <w:tabs>
+        <w:tab w:val="center" w:pos="4513"/>
+        <w:tab w:val="right" w:pos="9026"/>
+      </w:tabs>
+      <w:spacing w:after="0" w:line="240" w:lineRule="auto"/>
+    </w:pPr>
+  </w:style>
+  <w:style w:type="character" w:customStyle="1" w:styleId="FooterChar">
+    <w:name w:val="Footer Char"/>
+    <w:basedOn w:val="DefaultParagraphFont"/>
+    <w:link w:val="Footer"/>
+    <w:uiPriority w:val="99"/>
+    <w:rsid w:val="00DF01DB"/>
+  </w:style>
 </w:styles>
 </file>
 

</xml_diff>